<commit_message>
more future work notes
</commit_message>
<xml_diff>
--- a/papers/alt-ed-survey/2019-feb-survey-monkey/3-pager.docx
+++ b/papers/alt-ed-survey/2019-feb-survey-monkey/3-pager.docx
@@ -285,6 +285,83 @@
       </w:r>
       <w:r>
         <w:t xml:space="preserve"> Not only does this clearly indicate comparability, it may indicate an advantage for the average alternative learner.</w:t>
+      </w:r>
+    </w:p>
+    <w:p>
+      <w:pPr>
+        <w:pStyle w:val="ListParagraph"/>
+        <w:numPr>
+          <w:ilvl w:val="0"/>
+          <w:numId w:val="5"/>
+        </w:numPr>
+      </w:pPr>
+      <w:r>
+        <w:t xml:space="preserve">Another interesting margin of comparison is learner-centric. A 2017 Strada-Gallup survey looked at student own-satisfaction with the level of career preparedness given by their traditional undergraduate degree: </w:t>
+      </w:r>
+      <w:hyperlink r:id="rId9" w:history="1">
+        <w:r>
+          <w:rPr>
+            <w:rStyle w:val="Hyperlink"/>
+          </w:rPr>
+          <w:t>https://www.insidehighered.com/blogs/just-visiting/different-look-gallup-survey-student-preparation</w:t>
+        </w:r>
+      </w:hyperlink>
+    </w:p>
+    <w:p>
+      <w:pPr>
+        <w:pStyle w:val="ListParagraph"/>
+        <w:numPr>
+          <w:ilvl w:val="1"/>
+          <w:numId w:val="5"/>
+        </w:numPr>
+      </w:pPr>
+      <w:r>
+        <w:lastRenderedPageBreak/>
+        <w:t>Many individual alternative credential programs report satisfaction for their own course, but I haven’t seen this done in an across-the-board way.</w:t>
+      </w:r>
+    </w:p>
+    <w:p>
+      <w:pPr>
+        <w:pStyle w:val="ListParagraph"/>
+        <w:numPr>
+          <w:ilvl w:val="1"/>
+          <w:numId w:val="5"/>
+        </w:numPr>
+      </w:pPr>
+      <w:r>
+        <w:t>A more apples-to-apples approach might be look at Google, Yelp, or other reviews for universities vs alternative programs to get a holistic view of satisfaction, including non-learning activities like dealing with administration.</w:t>
+      </w:r>
+    </w:p>
+    <w:p>
+      <w:pPr>
+        <w:pStyle w:val="ListParagraph"/>
+        <w:numPr>
+          <w:ilvl w:val="1"/>
+          <w:numId w:val="5"/>
+        </w:numPr>
+      </w:pPr>
+      <w:r>
+        <w:t>Perhaps a net promoter score is a way to compare these.</w:t>
+      </w:r>
+    </w:p>
+    <w:p>
+      <w:pPr>
+        <w:pStyle w:val="ListParagraph"/>
+        <w:numPr>
+          <w:ilvl w:val="1"/>
+          <w:numId w:val="5"/>
+        </w:numPr>
+      </w:pPr>
+      <w:r>
+        <w:t xml:space="preserve">Perhaps instead of an across-the-board survey, we simply speak narrowly about several popular providers, such as the ones listed in my survey: Udacity, Udemy, Coursera, </w:t>
+      </w:r>
+      <w:proofErr w:type="spellStart"/>
+      <w:r>
+        <w:t>etc</w:t>
+      </w:r>
+      <w:proofErr w:type="spellEnd"/>
+      <w:r>
+        <w:t>, comparing their course satisfaction with the average university.</w:t>
       </w:r>
       <w:bookmarkStart w:id="0" w:name="_GoBack"/>
       <w:bookmarkEnd w:id="0"/>
@@ -4698,7 +4775,7 @@
 </file>
 
 <file path=customXml/itemProps1.xml><?xml version="1.0" encoding="utf-8"?>
-<ds:datastoreItem xmlns:ds="http://schemas.openxmlformats.org/officeDocument/2006/customXml" ds:itemID="{560DF088-6B61-4745-AA88-053693F9F15D}">
+<ds:datastoreItem xmlns:ds="http://schemas.openxmlformats.org/officeDocument/2006/customXml" ds:itemID="{98F4A5E9-9911-49C2-8077-629BAD3748FB}">
   <ds:schemaRefs>
     <ds:schemaRef ds:uri="http://schemas.openxmlformats.org/officeDocument/2006/bibliography"/>
   </ds:schemaRefs>

</xml_diff>

<commit_message>
some notes about scraped emails
</commit_message>
<xml_diff>
--- a/papers/alt-ed-survey/2019-feb-survey-monkey/3-pager.docx
+++ b/papers/alt-ed-survey/2019-feb-survey-monkey/3-pager.docx
@@ -362,6 +362,47 @@
       <w:proofErr w:type="spellEnd"/>
       <w:r>
         <w:t>, comparing their course satisfaction with the average university.</w:t>
+      </w:r>
+    </w:p>
+    <w:p>
+      <w:pPr>
+        <w:pStyle w:val="ListParagraph"/>
+        <w:numPr>
+          <w:ilvl w:val="0"/>
+          <w:numId w:val="5"/>
+        </w:numPr>
+      </w:pPr>
+      <w:r>
+        <w:t xml:space="preserve">The scraper was effective at systematically obtaining many email addresses, but it was not possible to obtain </w:t>
+      </w:r>
+      <w:r>
+        <w:t xml:space="preserve">all </w:t>
+      </w:r>
+      <w:r>
+        <w:t>email addresses for tested locations, and neither were addresses obtained for users outside of the searched locations</w:t>
+      </w:r>
+      <w:r>
+        <w:t xml:space="preserve">. For example, location-based search for “united states,” and it is case insensitive, returned 50,165 users. However, </w:t>
+      </w:r>
+      <w:proofErr w:type="spellStart"/>
+      <w:r>
+        <w:t>Github</w:t>
+      </w:r>
+      <w:proofErr w:type="spellEnd"/>
+      <w:r>
+        <w:t xml:space="preserve"> only allows us to browse 100 pages of results, and each result page contains 10 users. There are 7 sorting options, however, and we can browse the top 100 pages for each sorting option. This theoretically would allow up to 7000 email addresses per location string, however many users are repeated across sorting options and not all users publicize their email address to begin with. Some users also provide fake email addresses.</w:t>
+      </w:r>
+    </w:p>
+    <w:p>
+      <w:pPr>
+        <w:pStyle w:val="ListParagraph"/>
+        <w:numPr>
+          <w:ilvl w:val="1"/>
+          <w:numId w:val="5"/>
+        </w:numPr>
+      </w:pPr>
+      <w:r>
+        <w:t>The 7 sorting options can be used as a data point of their own, or perhaps for some instrumental variable analysis.</w:t>
       </w:r>
       <w:bookmarkStart w:id="0" w:name="_GoBack"/>
       <w:bookmarkEnd w:id="0"/>
@@ -4775,7 +4816,7 @@
 </file>
 
 <file path=customXml/itemProps1.xml><?xml version="1.0" encoding="utf-8"?>
-<ds:datastoreItem xmlns:ds="http://schemas.openxmlformats.org/officeDocument/2006/customXml" ds:itemID="{98F4A5E9-9911-49C2-8077-629BAD3748FB}">
+<ds:datastoreItem xmlns:ds="http://schemas.openxmlformats.org/officeDocument/2006/customXml" ds:itemID="{0CDCB7AF-1363-462D-A972-5DDED9A81E11}">
   <ds:schemaRefs>
     <ds:schemaRef ds:uri="http://schemas.openxmlformats.org/officeDocument/2006/bibliography"/>
   </ds:schemaRefs>

</xml_diff>

<commit_message>
notes on finding sort option effects
</commit_message>
<xml_diff>
--- a/papers/alt-ed-survey/2019-feb-survey-monkey/3-pager.docx
+++ b/papers/alt-ed-survey/2019-feb-survey-monkey/3-pager.docx
@@ -404,8 +404,107 @@
       <w:r>
         <w:t>The 7 sorting options can be used as a data point of their own, or perhaps for some instrumental variable analysis.</w:t>
       </w:r>
+    </w:p>
+    <w:p>
+      <w:pPr>
+        <w:pStyle w:val="ListParagraph"/>
+        <w:numPr>
+          <w:ilvl w:val="1"/>
+          <w:numId w:val="5"/>
+        </w:numPr>
+      </w:pPr>
+      <w:r>
+        <w:t xml:space="preserve">Sorting options can be determined by looking at an output record’s </w:t>
+      </w:r>
+      <w:proofErr w:type="spellStart"/>
+      <w:r>
+        <w:t>sScrapedUrl</w:t>
+      </w:r>
+      <w:proofErr w:type="spellEnd"/>
+      <w:r>
+        <w:t>, however, there are some reasons we expect the actual sort option effect to be greater than the observed sort option effect:</w:t>
+      </w:r>
+    </w:p>
+    <w:p>
+      <w:pPr>
+        <w:pStyle w:val="ListParagraph"/>
+        <w:numPr>
+          <w:ilvl w:val="2"/>
+          <w:numId w:val="5"/>
+        </w:numPr>
+      </w:pPr>
+      <w:r>
+        <w:t>A person might appear in multiple sort lists, but we are only capturing the initial observation then the program’s caching functionality will prevent aggregating multiple observations of the same person. There is a deterministic order for the sort options though, which may have an interactive effect.</w:t>
+      </w:r>
+    </w:p>
+    <w:p>
+      <w:pPr>
+        <w:pStyle w:val="ListParagraph"/>
+        <w:numPr>
+          <w:ilvl w:val="2"/>
+          <w:numId w:val="5"/>
+        </w:numPr>
+      </w:pPr>
+      <w:r>
+        <w:t>Most people won’t appear o</w:t>
+      </w:r>
       <w:bookmarkStart w:id="0" w:name="_GoBack"/>
       <w:bookmarkEnd w:id="0"/>
+      <w:r>
+        <w:t>n any list due to the 100-page max.</w:t>
+      </w:r>
+    </w:p>
+    <w:p>
+      <w:pPr>
+        <w:pStyle w:val="ListParagraph"/>
+        <w:numPr>
+          <w:ilvl w:val="2"/>
+          <w:numId w:val="5"/>
+        </w:numPr>
+      </w:pPr>
+      <w:r>
+        <w:t xml:space="preserve">We can have some gauge of the person’s rank on a sorted list by looking at the page number in the </w:t>
+      </w:r>
+      <w:proofErr w:type="spellStart"/>
+      <w:r>
+        <w:t>scrapedurl</w:t>
+      </w:r>
+      <w:proofErr w:type="spellEnd"/>
+      <w:r>
+        <w:t xml:space="preserve">, but this is an imprecise proxy. If, for example, we expect that developers who have been developing for a relatively long time will influence alternative credential disposition, an ideal measure would be to measure or ask the length of time they have been developing. The age of their </w:t>
+      </w:r>
+      <w:proofErr w:type="spellStart"/>
+      <w:r>
+        <w:t>Github</w:t>
+      </w:r>
+      <w:proofErr w:type="spellEnd"/>
+      <w:r>
+        <w:t xml:space="preserve"> account is a proxy, then their rank on the sorted list of least recently joined would be a proxy for </w:t>
+      </w:r>
+      <w:proofErr w:type="spellStart"/>
+      <w:r>
+        <w:t>github</w:t>
+      </w:r>
+      <w:proofErr w:type="spellEnd"/>
+      <w:r>
+        <w:t xml:space="preserve"> age, then the page number of the scraped </w:t>
+      </w:r>
+      <w:proofErr w:type="spellStart"/>
+      <w:r>
+        <w:t>url</w:t>
+      </w:r>
+      <w:proofErr w:type="spellEnd"/>
+      <w:r>
+        <w:t xml:space="preserve"> would be a proxy for the rank position. </w:t>
+      </w:r>
+      <w:proofErr w:type="gramStart"/>
+      <w:r>
+        <w:t>So</w:t>
+      </w:r>
+      <w:proofErr w:type="gramEnd"/>
+      <w:r>
+        <w:t xml:space="preserve"> the page number is a proxy several times removed from the variable of interest and therefore the lack of observed significant effect doesn’t rule out the possibility of an actual effect, although the presence of an effect would be a nice thing to find which might indicate the underlying true effect is quite strong and reliable. </w:t>
+      </w:r>
     </w:p>
     <w:p/>
     <w:p>
@@ -3902,7 +4001,7 @@
         <w:ind w:left="1440" w:hanging="360"/>
       </w:pPr>
     </w:lvl>
-    <w:lvl w:ilvl="2" w:tplc="0409001B" w:tentative="1">
+    <w:lvl w:ilvl="2" w:tplc="0409001B">
       <w:start w:val="1"/>
       <w:numFmt w:val="lowerRoman"/>
       <w:lvlText w:val="%3."/>
@@ -4816,7 +4915,7 @@
 </file>
 
 <file path=customXml/itemProps1.xml><?xml version="1.0" encoding="utf-8"?>
-<ds:datastoreItem xmlns:ds="http://schemas.openxmlformats.org/officeDocument/2006/customXml" ds:itemID="{0CDCB7AF-1363-462D-A972-5DDED9A81E11}">
+<ds:datastoreItem xmlns:ds="http://schemas.openxmlformats.org/officeDocument/2006/customXml" ds:itemID="{27CCD75C-826E-493D-B13A-2619711CD706}">
   <ds:schemaRefs>
     <ds:schemaRef ds:uri="http://schemas.openxmlformats.org/officeDocument/2006/bibliography"/>
   </ds:schemaRefs>

</xml_diff>

<commit_message>
mention scrape blocking sometimes
</commit_message>
<xml_diff>
--- a/papers/alt-ed-survey/2019-feb-survey-monkey/3-pager.docx
+++ b/papers/alt-ed-survey/2019-feb-survey-monkey/3-pager.docx
@@ -446,65 +446,79 @@
         </w:numPr>
       </w:pPr>
       <w:r>
-        <w:t>Most people won’t appear o</w:t>
+        <w:t>Most people won’t appear on any list due to the 100-page max.</w:t>
+      </w:r>
+    </w:p>
+    <w:p>
+      <w:pPr>
+        <w:pStyle w:val="ListParagraph"/>
+        <w:numPr>
+          <w:ilvl w:val="2"/>
+          <w:numId w:val="5"/>
+        </w:numPr>
+      </w:pPr>
+      <w:r>
+        <w:t xml:space="preserve">We can have some gauge of the person’s rank on a sorted list by looking at the page number in the </w:t>
+      </w:r>
+      <w:proofErr w:type="spellStart"/>
+      <w:r>
+        <w:t>scrapedurl</w:t>
+      </w:r>
+      <w:proofErr w:type="spellEnd"/>
+      <w:r>
+        <w:t xml:space="preserve">, but this is an imprecise proxy. If, for example, we expect that developers who have been developing for a relatively long time will influence alternative credential disposition, an ideal measure would be to measure or ask the length of time they have been developing. The age of their </w:t>
+      </w:r>
+      <w:proofErr w:type="spellStart"/>
+      <w:r>
+        <w:t>Github</w:t>
+      </w:r>
+      <w:proofErr w:type="spellEnd"/>
+      <w:r>
+        <w:t xml:space="preserve"> account is a proxy, then their rank on the sorted list of least recently joined would be a proxy for </w:t>
+      </w:r>
+      <w:proofErr w:type="spellStart"/>
+      <w:r>
+        <w:t>github</w:t>
+      </w:r>
+      <w:proofErr w:type="spellEnd"/>
+      <w:r>
+        <w:t xml:space="preserve"> age, then the page number of the scraped </w:t>
+      </w:r>
+      <w:proofErr w:type="spellStart"/>
+      <w:r>
+        <w:t>url</w:t>
+      </w:r>
+      <w:proofErr w:type="spellEnd"/>
+      <w:r>
+        <w:t xml:space="preserve"> would be a proxy for the rank position. </w:t>
+      </w:r>
+      <w:proofErr w:type="gramStart"/>
+      <w:r>
+        <w:t>So</w:t>
+      </w:r>
+      <w:proofErr w:type="gramEnd"/>
+      <w:r>
+        <w:t xml:space="preserve"> the page number is a proxy several times removed from the variable of interest and therefore the lack of observed significant effect doesn’t rule out the possibility of an actual effect, although the presence of an effect would be a nice thing to find which might indicate the underlying true effect is quite strong and reliable.</w:t>
+      </w:r>
+    </w:p>
+    <w:p>
+      <w:pPr>
+        <w:pStyle w:val="ListParagraph"/>
+        <w:numPr>
+          <w:ilvl w:val="2"/>
+          <w:numId w:val="5"/>
+        </w:numPr>
+      </w:pPr>
+      <w:proofErr w:type="spellStart"/>
+      <w:r>
+        <w:t>Github</w:t>
+      </w:r>
+      <w:proofErr w:type="spellEnd"/>
+      <w:r>
+        <w:t xml:space="preserve"> does have a so-called abuse prevention mechanism in place which occasionally prevented my scraper from obtaining results during a scraping run. It’s not obvious this matters, but worth mentioning.</w:t>
       </w:r>
       <w:bookmarkStart w:id="0" w:name="_GoBack"/>
       <w:bookmarkEnd w:id="0"/>
-      <w:r>
-        <w:t>n any list due to the 100-page max.</w:t>
-      </w:r>
-    </w:p>
-    <w:p>
-      <w:pPr>
-        <w:pStyle w:val="ListParagraph"/>
-        <w:numPr>
-          <w:ilvl w:val="2"/>
-          <w:numId w:val="5"/>
-        </w:numPr>
-      </w:pPr>
-      <w:r>
-        <w:t xml:space="preserve">We can have some gauge of the person’s rank on a sorted list by looking at the page number in the </w:t>
-      </w:r>
-      <w:proofErr w:type="spellStart"/>
-      <w:r>
-        <w:t>scrapedurl</w:t>
-      </w:r>
-      <w:proofErr w:type="spellEnd"/>
-      <w:r>
-        <w:t xml:space="preserve">, but this is an imprecise proxy. If, for example, we expect that developers who have been developing for a relatively long time will influence alternative credential disposition, an ideal measure would be to measure or ask the length of time they have been developing. The age of their </w:t>
-      </w:r>
-      <w:proofErr w:type="spellStart"/>
-      <w:r>
-        <w:t>Github</w:t>
-      </w:r>
-      <w:proofErr w:type="spellEnd"/>
-      <w:r>
-        <w:t xml:space="preserve"> account is a proxy, then their rank on the sorted list of least recently joined would be a proxy for </w:t>
-      </w:r>
-      <w:proofErr w:type="spellStart"/>
-      <w:r>
-        <w:t>github</w:t>
-      </w:r>
-      <w:proofErr w:type="spellEnd"/>
-      <w:r>
-        <w:t xml:space="preserve"> age, then the page number of the scraped </w:t>
-      </w:r>
-      <w:proofErr w:type="spellStart"/>
-      <w:r>
-        <w:t>url</w:t>
-      </w:r>
-      <w:proofErr w:type="spellEnd"/>
-      <w:r>
-        <w:t xml:space="preserve"> would be a proxy for the rank position. </w:t>
-      </w:r>
-      <w:proofErr w:type="gramStart"/>
-      <w:r>
-        <w:t>So</w:t>
-      </w:r>
-      <w:proofErr w:type="gramEnd"/>
-      <w:r>
-        <w:t xml:space="preserve"> the page number is a proxy several times removed from the variable of interest and therefore the lack of observed significant effect doesn’t rule out the possibility of an actual effect, although the presence of an effect would be a nice thing to find which might indicate the underlying true effect is quite strong and reliable. </w:t>
-      </w:r>
     </w:p>
     <w:p/>
     <w:p>
@@ -517,6 +531,7 @@
         <w:rPr>
           <w:b/>
         </w:rPr>
+        <w:lastRenderedPageBreak/>
         <w:br w:type="page"/>
       </w:r>
     </w:p>
@@ -4915,7 +4930,7 @@
 </file>
 
 <file path=customXml/itemProps1.xml><?xml version="1.0" encoding="utf-8"?>
-<ds:datastoreItem xmlns:ds="http://schemas.openxmlformats.org/officeDocument/2006/customXml" ds:itemID="{27CCD75C-826E-493D-B13A-2619711CD706}">
+<ds:datastoreItem xmlns:ds="http://schemas.openxmlformats.org/officeDocument/2006/customXml" ds:itemID="{A83D4E9F-5C3D-4FEE-A5E1-9937C2243942}">
   <ds:schemaRefs>
     <ds:schemaRef ds:uri="http://schemas.openxmlformats.org/officeDocument/2006/bibliography"/>
   </ds:schemaRefs>

</xml_diff>

<commit_message>
really no idea what the delta is here
</commit_message>
<xml_diff>
--- a/papers/alt-ed-survey/2019-feb-survey-monkey/3-pager.docx
+++ b/papers/alt-ed-survey/2019-feb-survey-monkey/3-pager.docx
@@ -515,7 +515,56 @@
       </w:r>
       <w:proofErr w:type="spellEnd"/>
       <w:r>
-        <w:t xml:space="preserve"> does have a so-called abuse prevention mechanism in place which occasionally prevented my scraper from obtaining results during a scraping run. It’s not obvious this matters, but worth mentioning.</w:t>
+        <w:t xml:space="preserve"> does have a so-called abuse prevention mechanism in place which occasionally prevented my scraper from obtaining results during a scraping run. It’s not obvious </w:t>
+      </w:r>
+      <w:proofErr w:type="gramStart"/>
+      <w:r>
+        <w:t>this matters</w:t>
+      </w:r>
+      <w:proofErr w:type="gramEnd"/>
+      <w:r>
+        <w:t>, but worth mentioning.</w:t>
+      </w:r>
+    </w:p>
+    <w:p>
+      <w:pPr>
+        <w:pStyle w:val="ListParagraph"/>
+        <w:numPr>
+          <w:ilvl w:val="2"/>
+          <w:numId w:val="5"/>
+        </w:numPr>
+      </w:pPr>
+      <w:r>
+        <w:t xml:space="preserve">Scraped emails were double-cleaned using </w:t>
+      </w:r>
+      <w:proofErr w:type="spellStart"/>
+      <w:r>
+        <w:t>emaillistverify</w:t>
+      </w:r>
+      <w:proofErr w:type="spellEnd"/>
+      <w:r>
+        <w:t xml:space="preserve"> and </w:t>
+      </w:r>
+      <w:proofErr w:type="spellStart"/>
+      <w:r>
+        <w:t>mailgun</w:t>
+      </w:r>
+      <w:proofErr w:type="spellEnd"/>
+      <w:r>
+        <w:t>.</w:t>
+      </w:r>
+    </w:p>
+    <w:p>
+      <w:pPr>
+        <w:pStyle w:val="ListParagraph"/>
+        <w:numPr>
+          <w:ilvl w:val="2"/>
+          <w:numId w:val="5"/>
+        </w:numPr>
+      </w:pPr>
+      <w:r>
+        <w:lastRenderedPageBreak/>
+        <w:t>Undefined scrape date is before march 8</w:t>
       </w:r>
       <w:bookmarkStart w:id="0" w:name="_GoBack"/>
       <w:bookmarkEnd w:id="0"/>
@@ -531,7 +580,6 @@
         <w:rPr>
           <w:b/>
         </w:rPr>
-        <w:lastRenderedPageBreak/>
         <w:br w:type="page"/>
       </w:r>
     </w:p>
@@ -4930,7 +4978,7 @@
 </file>
 
 <file path=customXml/itemProps1.xml><?xml version="1.0" encoding="utf-8"?>
-<ds:datastoreItem xmlns:ds="http://schemas.openxmlformats.org/officeDocument/2006/customXml" ds:itemID="{A83D4E9F-5C3D-4FEE-A5E1-9937C2243942}">
+<ds:datastoreItem xmlns:ds="http://schemas.openxmlformats.org/officeDocument/2006/customXml" ds:itemID="{67A9E29F-CF82-4F77-8CEE-F085FB37E81D}">
   <ds:schemaRefs>
     <ds:schemaRef ds:uri="http://schemas.openxmlformats.org/officeDocument/2006/bibliography"/>
   </ds:schemaRefs>

</xml_diff>